<commit_message>
Main Loop section of reference document
</commit_message>
<xml_diff>
--- a/Docs/MathsDemo Reference.docx
+++ b/Docs/MathsDemo Reference.docx
@@ -1,6 +1,6 @@
 
 <file path=word/document.xml><?xml version="1.0" encoding="utf-8"?>
-<w:document xmlns:wpc="http://schemas.microsoft.com/office/word/2010/wordprocessingCanvas" xmlns:cx="http://schemas.microsoft.com/office/drawing/2014/chartex" xmlns:mc="http://schemas.openxmlformats.org/markup-compatibility/2006" xmlns:o="urn:schemas-microsoft-com:office:office" xmlns:r="http://schemas.openxmlformats.org/officeDocument/2006/relationships" xmlns:m="http://schemas.openxmlformats.org/officeDocument/2006/math" xmlns:v="urn:schemas-microsoft-com:vml" xmlns:wp14="http://schemas.microsoft.com/office/word/2010/wordprocessingDrawing" xmlns:wp="http://schemas.openxmlformats.org/drawingml/2006/wordprocessingDrawing" xmlns:w10="urn:schemas-microsoft-com:office:word" xmlns:w="http://schemas.openxmlformats.org/wordprocessingml/2006/main" xmlns:w14="http://schemas.microsoft.com/office/word/2010/wordml" xmlns:w15="http://schemas.microsoft.com/office/word/2012/wordml" xmlns:w16se="http://schemas.microsoft.com/office/word/2015/wordml/symex" xmlns:wpg="http://schemas.microsoft.com/office/word/2010/wordprocessingGroup" xmlns:wpi="http://schemas.microsoft.com/office/word/2010/wordprocessingInk" xmlns:wne="http://schemas.microsoft.com/office/word/2006/wordml" xmlns:wps="http://schemas.microsoft.com/office/word/2010/wordprocessingShape" mc:Ignorable="w14 w15 w16se wp14">
+<w:document xmlns:wpc="http://schemas.microsoft.com/office/word/2010/wordprocessingCanvas" xmlns:cx="http://schemas.microsoft.com/office/drawing/2014/chartex" xmlns:cx1="http://schemas.microsoft.com/office/drawing/2015/9/8/chartex" xmlns:cx2="http://schemas.microsoft.com/office/drawing/2015/10/21/chartex" xmlns:cx3="http://schemas.microsoft.com/office/drawing/2016/5/9/chartex" xmlns:cx4="http://schemas.microsoft.com/office/drawing/2016/5/10/chartex" xmlns:cx5="http://schemas.microsoft.com/office/drawing/2016/5/11/chartex" xmlns:mc="http://schemas.openxmlformats.org/markup-compatibility/2006" xmlns:o="urn:schemas-microsoft-com:office:office" xmlns:r="http://schemas.openxmlformats.org/officeDocument/2006/relationships" xmlns:m="http://schemas.openxmlformats.org/officeDocument/2006/math" xmlns:v="urn:schemas-microsoft-com:vml" xmlns:wp14="http://schemas.microsoft.com/office/word/2010/wordprocessingDrawing" xmlns:wp="http://schemas.openxmlformats.org/drawingml/2006/wordprocessingDrawing" xmlns:w10="urn:schemas-microsoft-com:office:word" xmlns:w="http://schemas.openxmlformats.org/wordprocessingml/2006/main" xmlns:w14="http://schemas.microsoft.com/office/word/2010/wordml" xmlns:w15="http://schemas.microsoft.com/office/word/2012/wordml" xmlns:w16se="http://schemas.microsoft.com/office/word/2015/wordml/symex" xmlns:wpg="http://schemas.microsoft.com/office/word/2010/wordprocessingGroup" xmlns:wpi="http://schemas.microsoft.com/office/word/2010/wordprocessingInk" xmlns:wne="http://schemas.microsoft.com/office/word/2006/wordml" xmlns:wps="http://schemas.microsoft.com/office/word/2010/wordprocessingShape" mc:Ignorable="w14 w15 w16se wp14">
   <w:body>
     <w:p>
       <w:pPr>
@@ -30,10 +30,12 @@
         <w:pStyle w:val="Heading1"/>
       </w:pPr>
       <w:bookmarkStart w:id="0" w:name="_Ref481162305"/>
+      <w:bookmarkStart w:id="1" w:name="_Ref482440276"/>
       <w:r>
         <w:lastRenderedPageBreak/>
         <w:t>Sections</w:t>
       </w:r>
+      <w:bookmarkEnd w:id="1"/>
     </w:p>
     <w:p>
       <w:r>
@@ -46,12 +48,159 @@
         <w:rPr>
           <w:b/>
         </w:rPr>
-        <w:instrText xml:space="preserve"> REF _Ref482106916 \h </w:instrText>
-      </w:r>
-      <w:r>
-        <w:rPr>
-          <w:b/>
-        </w:rPr>
+        <w:instrText xml:space="preserve"> REF _Ref482106916 \h  \* MERGEFORMAT </w:instrText>
+      </w:r>
+      <w:r>
+        <w:rPr>
+          <w:b/>
+        </w:rPr>
+      </w:r>
+      <w:r>
+        <w:rPr>
+          <w:b/>
+        </w:rPr>
+        <w:fldChar w:fldCharType="separate"/>
+      </w:r>
+      <w:r>
+        <w:rPr>
+          <w:b/>
+        </w:rPr>
+        <w:t>Main</w:t>
+      </w:r>
+      <w:r>
+        <w:rPr>
+          <w:b/>
+        </w:rPr>
+        <w:t xml:space="preserve"> </w:t>
+      </w:r>
+      <w:r>
+        <w:rPr>
+          <w:b/>
+        </w:rPr>
+        <w:t>Loop</w:t>
+      </w:r>
+      <w:r>
+        <w:rPr>
+          <w:b/>
+        </w:rPr>
+        <w:fldChar w:fldCharType="end"/>
+      </w:r>
+      <w:r>
+        <w:rPr>
+          <w:b/>
+        </w:rPr>
+        <w:tab/>
+      </w:r>
+      <w:r>
+        <w:rPr>
+          <w:b/>
+        </w:rPr>
+        <w:tab/>
+      </w:r>
+      <w:r>
+        <w:rPr>
+          <w:b/>
+        </w:rPr>
+        <w:tab/>
+      </w:r>
+      <w:r>
+        <w:rPr>
+          <w:b/>
+        </w:rPr>
+        <w:tab/>
+      </w:r>
+      <w:r>
+        <w:fldChar w:fldCharType="begin"/>
+      </w:r>
+      <w:r>
+        <w:instrText xml:space="preserve"> PAGEREF _Ref482106916 \h </w:instrText>
+      </w:r>
+      <w:r>
+        <w:fldChar w:fldCharType="separate"/>
+      </w:r>
+      <w:r>
+        <w:rPr>
+          <w:noProof/>
+        </w:rPr>
+        <w:t>3</w:t>
+      </w:r>
+      <w:r>
+        <w:fldChar w:fldCharType="end"/>
+      </w:r>
+    </w:p>
+    <w:p>
+      <w:r>
+        <w:rPr>
+          <w:b/>
+        </w:rPr>
+        <w:fldChar w:fldCharType="begin"/>
+      </w:r>
+      <w:r>
+        <w:rPr>
+          <w:b/>
+        </w:rPr>
+        <w:instrText xml:space="preserve"> REF _Ref482106755 \h  \* MERGEFORMAT </w:instrText>
+      </w:r>
+      <w:r>
+        <w:rPr>
+          <w:b/>
+        </w:rPr>
+      </w:r>
+      <w:r>
+        <w:rPr>
+          <w:b/>
+        </w:rPr>
+        <w:fldChar w:fldCharType="separate"/>
+      </w:r>
+      <w:r>
+        <w:rPr>
+          <w:b/>
+        </w:rPr>
+        <w:t>Scene Hierarchy and Collision</w:t>
+      </w:r>
+      <w:r>
+        <w:rPr>
+          <w:b/>
+        </w:rPr>
+        <w:fldChar w:fldCharType="end"/>
+      </w:r>
+      <w:r>
+        <w:tab/>
+      </w:r>
+      <w:r>
+        <w:tab/>
+      </w:r>
+      <w:r>
+        <w:fldChar w:fldCharType="begin"/>
+      </w:r>
+      <w:r>
+        <w:instrText xml:space="preserve"> PAGEREF _Ref482106755 \h </w:instrText>
+      </w:r>
+      <w:r>
+        <w:fldChar w:fldCharType="separate"/>
+      </w:r>
+      <w:r>
+        <w:rPr>
+          <w:noProof/>
+        </w:rPr>
+        <w:t>3</w:t>
+      </w:r>
+      <w:r>
+        <w:fldChar w:fldCharType="end"/>
+      </w:r>
+    </w:p>
+    <w:p>
+      <w:r>
+        <w:rPr>
+          <w:b/>
+        </w:rPr>
+        <w:fldChar w:fldCharType="begin"/>
+      </w:r>
+      <w:r>
+        <w:rPr>
+          <w:b/>
+        </w:rPr>
+        <w:instrText xml:space="preserve"> REF _Ref482106785 \h </w:instrText>
       </w:r>
       <w:r>
         <w:rPr>
@@ -63,13 +212,18 @@
         <w:rPr>
           <w:b/>
         </w:rPr>
+      </w:r>
+      <w:r>
+        <w:rPr>
+          <w:b/>
+        </w:rPr>
         <w:fldChar w:fldCharType="separate"/>
       </w:r>
       <w:r>
         <w:rPr>
           <w:b/>
         </w:rPr>
-        <w:t>Main Loop</w:t>
+        <w:t>Tank Game</w:t>
       </w:r>
       <w:r>
         <w:rPr>
@@ -78,34 +232,22 @@
         <w:fldChar w:fldCharType="end"/>
       </w:r>
       <w:r>
-        <w:rPr>
-          <w:b/>
-        </w:rPr>
-        <w:tab/>
-      </w:r>
-      <w:r>
-        <w:rPr>
-          <w:b/>
-        </w:rPr>
-        <w:tab/>
-      </w:r>
-      <w:r>
-        <w:rPr>
-          <w:b/>
-        </w:rPr>
-        <w:tab/>
-      </w:r>
-      <w:r>
-        <w:rPr>
-          <w:b/>
-        </w:rPr>
+        <w:tab/>
+      </w:r>
+      <w:r>
+        <w:tab/>
+      </w:r>
+      <w:r>
+        <w:tab/>
+      </w:r>
+      <w:r>
         <w:tab/>
       </w:r>
       <w:r>
         <w:fldChar w:fldCharType="begin"/>
       </w:r>
       <w:r>
-        <w:instrText xml:space="preserve"> PAGEREF _Ref482106916 \h </w:instrText>
+        <w:instrText xml:space="preserve"> PAGEREF _Ref482106785 \h </w:instrText>
       </w:r>
       <w:r>
         <w:fldChar w:fldCharType="separate"/>
@@ -114,7 +256,7 @@
         <w:rPr>
           <w:noProof/>
         </w:rPr>
-        <w:t>3</w:t>
+        <w:t>9</w:t>
       </w:r>
       <w:r>
         <w:fldChar w:fldCharType="end"/>
@@ -131,12 +273,7 @@
         <w:rPr>
           <w:b/>
         </w:rPr>
-        <w:instrText xml:space="preserve"> REF _Ref482106755 \h </w:instrText>
-      </w:r>
-      <w:r>
-        <w:rPr>
-          <w:b/>
-        </w:rPr>
+        <w:instrText xml:space="preserve"> REF _Ref482106800 \h </w:instrText>
       </w:r>
       <w:r>
         <w:rPr>
@@ -148,13 +285,18 @@
         <w:rPr>
           <w:b/>
         </w:rPr>
+      </w:r>
+      <w:r>
+        <w:rPr>
+          <w:b/>
+        </w:rPr>
         <w:fldChar w:fldCharType="separate"/>
       </w:r>
       <w:r>
         <w:rPr>
           <w:b/>
         </w:rPr>
-        <w:t>Scene Hierarchy and Collision</w:t>
+        <w:t>Robot Arm Game</w:t>
       </w:r>
       <w:r>
         <w:rPr>
@@ -169,10 +311,13 @@
         <w:tab/>
       </w:r>
       <w:r>
+        <w:tab/>
+      </w:r>
+      <w:r>
         <w:fldChar w:fldCharType="begin"/>
       </w:r>
       <w:r>
-        <w:instrText xml:space="preserve"> PAGEREF _Ref482106755 \h </w:instrText>
+        <w:instrText xml:space="preserve"> PAGEREF _Ref482106800 \h </w:instrText>
       </w:r>
       <w:r>
         <w:fldChar w:fldCharType="separate"/>
@@ -181,7 +326,7 @@
         <w:rPr>
           <w:noProof/>
         </w:rPr>
-        <w:t>3</w:t>
+        <w:t>10</w:t>
       </w:r>
       <w:r>
         <w:fldChar w:fldCharType="end"/>
@@ -198,12 +343,7 @@
         <w:rPr>
           <w:b/>
         </w:rPr>
-        <w:instrText xml:space="preserve"> REF _Ref482106785 \h </w:instrText>
-      </w:r>
-      <w:r>
-        <w:rPr>
-          <w:b/>
-        </w:rPr>
+        <w:instrText xml:space="preserve"> REF _Ref482106807 \h </w:instrText>
       </w:r>
       <w:r>
         <w:rPr>
@@ -215,13 +355,18 @@
         <w:rPr>
           <w:b/>
         </w:rPr>
+      </w:r>
+      <w:r>
+        <w:rPr>
+          <w:b/>
+        </w:rPr>
         <w:fldChar w:fldCharType="separate"/>
       </w:r>
       <w:r>
         <w:rPr>
           <w:b/>
         </w:rPr>
-        <w:t>Tank Game</w:t>
+        <w:t>3D Game</w:t>
       </w:r>
       <w:r>
         <w:rPr>
@@ -245,7 +390,7 @@
         <w:fldChar w:fldCharType="begin"/>
       </w:r>
       <w:r>
-        <w:instrText xml:space="preserve"> PAGEREF _Ref482106785 \h </w:instrText>
+        <w:instrText xml:space="preserve"> PAGEREF _Ref482106807 \h </w:instrText>
       </w:r>
       <w:r>
         <w:fldChar w:fldCharType="separate"/>
@@ -254,156 +399,11 @@
         <w:rPr>
           <w:noProof/>
         </w:rPr>
-        <w:t>9</w:t>
+        <w:t>11</w:t>
       </w:r>
       <w:r>
         <w:fldChar w:fldCharType="end"/>
       </w:r>
-    </w:p>
-    <w:p>
-      <w:r>
-        <w:rPr>
-          <w:b/>
-        </w:rPr>
-        <w:fldChar w:fldCharType="begin"/>
-      </w:r>
-      <w:r>
-        <w:rPr>
-          <w:b/>
-        </w:rPr>
-        <w:instrText xml:space="preserve"> REF _Ref482106800 \h </w:instrText>
-      </w:r>
-      <w:r>
-        <w:rPr>
-          <w:b/>
-        </w:rPr>
-      </w:r>
-      <w:r>
-        <w:rPr>
-          <w:b/>
-        </w:rPr>
-        <w:instrText xml:space="preserve"> \* MERGEFORMAT </w:instrText>
-      </w:r>
-      <w:r>
-        <w:rPr>
-          <w:b/>
-        </w:rPr>
-        <w:fldChar w:fldCharType="separate"/>
-      </w:r>
-      <w:r>
-        <w:rPr>
-          <w:b/>
-        </w:rPr>
-        <w:t>Robot Arm Game</w:t>
-      </w:r>
-      <w:r>
-        <w:rPr>
-          <w:b/>
-        </w:rPr>
-        <w:fldChar w:fldCharType="end"/>
-      </w:r>
-      <w:r>
-        <w:tab/>
-      </w:r>
-      <w:r>
-        <w:tab/>
-      </w:r>
-      <w:r>
-        <w:tab/>
-      </w:r>
-      <w:r>
-        <w:fldChar w:fldCharType="begin"/>
-      </w:r>
-      <w:r>
-        <w:instrText xml:space="preserve"> PAGEREF _Ref482106800 \h </w:instrText>
-      </w:r>
-      <w:r>
-        <w:fldChar w:fldCharType="separate"/>
-      </w:r>
-      <w:r>
-        <w:rPr>
-          <w:noProof/>
-        </w:rPr>
-        <w:t>10</w:t>
-      </w:r>
-      <w:r>
-        <w:fldChar w:fldCharType="end"/>
-      </w:r>
-    </w:p>
-    <w:p>
-      <w:r>
-        <w:rPr>
-          <w:b/>
-        </w:rPr>
-        <w:fldChar w:fldCharType="begin"/>
-      </w:r>
-      <w:r>
-        <w:rPr>
-          <w:b/>
-        </w:rPr>
-        <w:instrText xml:space="preserve"> REF _Ref482106807 \h </w:instrText>
-      </w:r>
-      <w:r>
-        <w:rPr>
-          <w:b/>
-        </w:rPr>
-      </w:r>
-      <w:r>
-        <w:rPr>
-          <w:b/>
-        </w:rPr>
-        <w:instrText xml:space="preserve"> \* MERGEFORMAT </w:instrText>
-      </w:r>
-      <w:r>
-        <w:rPr>
-          <w:b/>
-        </w:rPr>
-        <w:fldChar w:fldCharType="separate"/>
-      </w:r>
-      <w:r>
-        <w:rPr>
-          <w:b/>
-        </w:rPr>
-        <w:t>3D Game</w:t>
-      </w:r>
-      <w:r>
-        <w:rPr>
-          <w:b/>
-        </w:rPr>
-        <w:fldChar w:fldCharType="end"/>
-      </w:r>
-      <w:r>
-        <w:tab/>
-      </w:r>
-      <w:r>
-        <w:tab/>
-      </w:r>
-      <w:r>
-        <w:tab/>
-      </w:r>
-      <w:bookmarkStart w:id="1" w:name="_GoBack"/>
-      <w:bookmarkEnd w:id="1"/>
-      <w:r>
-        <w:tab/>
-      </w:r>
-      <w:r>
-        <w:fldChar w:fldCharType="begin"/>
-      </w:r>
-      <w:r>
-        <w:instrText xml:space="preserve"> PAGEREF _Ref482106807 \h </w:instrText>
-      </w:r>
-      <w:r>
-        <w:fldChar w:fldCharType="separate"/>
-      </w:r>
-      <w:r>
-        <w:rPr>
-          <w:noProof/>
-        </w:rPr>
-        <w:t>11</w:t>
-      </w:r>
-      <w:r>
-        <w:fldChar w:fldCharType="end"/>
-      </w:r>
       <w:r>
         <w:br w:type="page"/>
       </w:r>
@@ -412,13 +412,995 @@
       <w:pPr>
         <w:pStyle w:val="Heading1"/>
       </w:pPr>
-      <w:bookmarkStart w:id="2" w:name="_Ref482106755"/>
-      <w:bookmarkStart w:id="3" w:name="_Ref482106916"/>
+      <w:bookmarkStart w:id="2" w:name="_Ref482106916"/>
+      <w:bookmarkStart w:id="3" w:name="_Ref482106755"/>
       <w:r>
         <w:lastRenderedPageBreak/>
         <w:t>Main Loop</w:t>
       </w:r>
-      <w:bookmarkEnd w:id="3"/>
+      <w:bookmarkEnd w:id="2"/>
+    </w:p>
+    <w:p>
+      <w:r>
+        <w:t xml:space="preserve">The </w:t>
+      </w:r>
+    </w:p>
+    <w:p>
+      <w:pPr>
+        <w:pStyle w:val="Heading2"/>
+      </w:pPr>
+      <w:r>
+        <w:t>Classes</w:t>
+      </w:r>
+    </w:p>
+    <w:p>
+      <w:r>
+        <w:rPr>
+          <w:b/>
+        </w:rPr>
+        <w:fldChar w:fldCharType="begin"/>
+      </w:r>
+      <w:r>
+        <w:rPr>
+          <w:b/>
+        </w:rPr>
+        <w:instrText xml:space="preserve"> REF _Ref482440325 \h </w:instrText>
+      </w:r>
+      <w:r>
+        <w:rPr>
+          <w:b/>
+        </w:rPr>
+      </w:r>
+      <w:r>
+        <w:rPr>
+          <w:b/>
+        </w:rPr>
+        <w:instrText xml:space="preserve"> \* MERGEFORMAT </w:instrText>
+      </w:r>
+      <w:r>
+        <w:rPr>
+          <w:b/>
+        </w:rPr>
+        <w:fldChar w:fldCharType="separate"/>
+      </w:r>
+      <w:r>
+        <w:rPr>
+          <w:b/>
+        </w:rPr>
+        <w:t>Application2D</w:t>
+      </w:r>
+      <w:r>
+        <w:rPr>
+          <w:b/>
+        </w:rPr>
+        <w:fldChar w:fldCharType="end"/>
+      </w:r>
+      <w:r>
+        <w:rPr>
+          <w:b/>
+        </w:rPr>
+        <w:tab/>
+      </w:r>
+      <w:r>
+        <w:rPr>
+          <w:b/>
+        </w:rPr>
+        <w:tab/>
+      </w:r>
+      <w:r>
+        <w:rPr>
+          <w:b/>
+        </w:rPr>
+        <w:tab/>
+      </w:r>
+      <w:r>
+        <w:tab/>
+      </w:r>
+      <w:r>
+        <w:fldChar w:fldCharType="begin"/>
+      </w:r>
+      <w:r>
+        <w:instrText xml:space="preserve"> PAGEREF _Ref482440325 \h </w:instrText>
+      </w:r>
+      <w:r>
+        <w:fldChar w:fldCharType="separate"/>
+      </w:r>
+      <w:r>
+        <w:rPr>
+          <w:noProof/>
+        </w:rPr>
+        <w:t>4</w:t>
+      </w:r>
+      <w:r>
+        <w:fldChar w:fldCharType="end"/>
+      </w:r>
+    </w:p>
+    <w:p/>
+    <w:p>
+      <w:pPr>
+        <w:pStyle w:val="Heading2"/>
+      </w:pPr>
+      <w:r>
+        <w:t>Functions</w:t>
+      </w:r>
+    </w:p>
+    <w:p>
+      <w:pPr>
+        <w:pStyle w:val="Heading3"/>
+      </w:pPr>
+    </w:p>
+    <w:p>
+      <w:pPr>
+        <w:pStyle w:val="Heading3"/>
+      </w:pPr>
+      <w:r>
+        <w:t>Main</w:t>
+      </w:r>
+    </w:p>
+    <w:p>
+      <w:pPr>
+        <w:rPr>
+          <w:rFonts w:ascii="Consolas" w:hAnsi="Consolas" w:cs="Consolas"/>
+          <w:color w:val="000000"/>
+          <w:sz w:val="19"/>
+          <w:szCs w:val="19"/>
+        </w:rPr>
+      </w:pPr>
+      <w:proofErr w:type="spellStart"/>
+      <w:r>
+        <w:rPr>
+          <w:rFonts w:ascii="Consolas" w:hAnsi="Consolas" w:cs="Consolas"/>
+          <w:color w:val="0000FF"/>
+          <w:sz w:val="19"/>
+          <w:szCs w:val="19"/>
+        </w:rPr>
+        <w:t>int</w:t>
+      </w:r>
+      <w:proofErr w:type="spellEnd"/>
+      <w:r>
+        <w:rPr>
+          <w:rFonts w:ascii="Consolas" w:hAnsi="Consolas" w:cs="Consolas"/>
+          <w:color w:val="000000"/>
+          <w:sz w:val="19"/>
+          <w:szCs w:val="19"/>
+        </w:rPr>
+        <w:t xml:space="preserve"> </w:t>
+      </w:r>
+      <w:proofErr w:type="gramStart"/>
+      <w:r>
+        <w:rPr>
+          <w:rFonts w:ascii="Consolas" w:hAnsi="Consolas" w:cs="Consolas"/>
+          <w:color w:val="000000"/>
+          <w:sz w:val="19"/>
+          <w:szCs w:val="19"/>
+        </w:rPr>
+        <w:t>main(</w:t>
+      </w:r>
+      <w:proofErr w:type="gramEnd"/>
+      <w:r>
+        <w:rPr>
+          <w:rFonts w:ascii="Consolas" w:hAnsi="Consolas" w:cs="Consolas"/>
+          <w:color w:val="000000"/>
+          <w:sz w:val="19"/>
+          <w:szCs w:val="19"/>
+        </w:rPr>
+        <w:t>)</w:t>
+      </w:r>
+    </w:p>
+    <w:p>
+      <w:r>
+        <w:t>Entry point of the program. Creates and runs an Application2D object.</w:t>
+      </w:r>
+    </w:p>
+    <w:p>
+      <w:r>
+        <w:br w:type="page"/>
+      </w:r>
+    </w:p>
+    <w:p>
+      <w:pPr>
+        <w:pStyle w:val="Heading1"/>
+      </w:pPr>
+      <w:bookmarkStart w:id="4" w:name="_Application2D"/>
+      <w:bookmarkStart w:id="5" w:name="_Ref482440325"/>
+      <w:bookmarkEnd w:id="4"/>
+      <w:r>
+        <w:lastRenderedPageBreak/>
+        <w:t>Application2D</w:t>
+      </w:r>
+      <w:bookmarkEnd w:id="5"/>
+    </w:p>
+    <w:p>
+      <w:pPr>
+        <w:rPr>
+          <w:rFonts w:ascii="Consolas" w:hAnsi="Consolas" w:cs="Consolas"/>
+          <w:color w:val="2B91AF"/>
+          <w:sz w:val="19"/>
+          <w:szCs w:val="19"/>
+        </w:rPr>
+      </w:pPr>
+      <w:r>
+        <w:rPr>
+          <w:rFonts w:ascii="Consolas" w:hAnsi="Consolas" w:cs="Consolas"/>
+          <w:color w:val="0000FF"/>
+          <w:sz w:val="19"/>
+          <w:szCs w:val="19"/>
+        </w:rPr>
+        <w:t>class</w:t>
+      </w:r>
+      <w:r>
+        <w:rPr>
+          <w:rFonts w:ascii="Consolas" w:hAnsi="Consolas" w:cs="Consolas"/>
+          <w:color w:val="000000"/>
+          <w:sz w:val="19"/>
+          <w:szCs w:val="19"/>
+        </w:rPr>
+        <w:t xml:space="preserve"> </w:t>
+      </w:r>
+      <w:r>
+        <w:rPr>
+          <w:rFonts w:ascii="Consolas" w:hAnsi="Consolas" w:cs="Consolas"/>
+          <w:color w:val="2B91AF"/>
+          <w:sz w:val="19"/>
+          <w:szCs w:val="19"/>
+        </w:rPr>
+        <w:t>Application2</w:t>
+      </w:r>
+      <w:proofErr w:type="gramStart"/>
+      <w:r>
+        <w:rPr>
+          <w:rFonts w:ascii="Consolas" w:hAnsi="Consolas" w:cs="Consolas"/>
+          <w:color w:val="2B91AF"/>
+          <w:sz w:val="19"/>
+          <w:szCs w:val="19"/>
+        </w:rPr>
+        <w:t>D</w:t>
+      </w:r>
+      <w:r>
+        <w:rPr>
+          <w:rFonts w:ascii="Consolas" w:hAnsi="Consolas" w:cs="Consolas"/>
+          <w:color w:val="000000"/>
+          <w:sz w:val="19"/>
+          <w:szCs w:val="19"/>
+        </w:rPr>
+        <w:t xml:space="preserve"> :</w:t>
+      </w:r>
+      <w:proofErr w:type="gramEnd"/>
+      <w:r>
+        <w:rPr>
+          <w:rFonts w:ascii="Consolas" w:hAnsi="Consolas" w:cs="Consolas"/>
+          <w:color w:val="000000"/>
+          <w:sz w:val="19"/>
+          <w:szCs w:val="19"/>
+        </w:rPr>
+        <w:t xml:space="preserve"> </w:t>
+      </w:r>
+      <w:r>
+        <w:rPr>
+          <w:rFonts w:ascii="Consolas" w:hAnsi="Consolas" w:cs="Consolas"/>
+          <w:color w:val="0000FF"/>
+          <w:sz w:val="19"/>
+          <w:szCs w:val="19"/>
+        </w:rPr>
+        <w:t>public</w:t>
+      </w:r>
+      <w:r>
+        <w:rPr>
+          <w:rFonts w:ascii="Consolas" w:hAnsi="Consolas" w:cs="Consolas"/>
+          <w:color w:val="000000"/>
+          <w:sz w:val="19"/>
+          <w:szCs w:val="19"/>
+        </w:rPr>
+        <w:t xml:space="preserve"> </w:t>
+      </w:r>
+      <w:proofErr w:type="spellStart"/>
+      <w:r>
+        <w:rPr>
+          <w:rFonts w:ascii="Consolas" w:hAnsi="Consolas" w:cs="Consolas"/>
+          <w:color w:val="000000"/>
+          <w:sz w:val="19"/>
+          <w:szCs w:val="19"/>
+        </w:rPr>
+        <w:t>aie</w:t>
+      </w:r>
+      <w:proofErr w:type="spellEnd"/>
+      <w:r>
+        <w:rPr>
+          <w:rFonts w:ascii="Consolas" w:hAnsi="Consolas" w:cs="Consolas"/>
+          <w:color w:val="000000"/>
+          <w:sz w:val="19"/>
+          <w:szCs w:val="19"/>
+        </w:rPr>
+        <w:t>::</w:t>
+      </w:r>
+      <w:r>
+        <w:rPr>
+          <w:rFonts w:ascii="Consolas" w:hAnsi="Consolas" w:cs="Consolas"/>
+          <w:color w:val="2B91AF"/>
+          <w:sz w:val="19"/>
+          <w:szCs w:val="19"/>
+        </w:rPr>
+        <w:t>Application</w:t>
+      </w:r>
+    </w:p>
+    <w:p>
+      <w:r>
+        <w:t>A Bootstrap application running the games in the demo</w:t>
+      </w:r>
+    </w:p>
+    <w:p>
+      <w:pPr>
+        <w:pStyle w:val="Heading2"/>
+      </w:pPr>
+      <w:r>
+        <w:t>Functions</w:t>
+      </w:r>
+    </w:p>
+    <w:p>
+      <w:pPr>
+        <w:pStyle w:val="Heading3"/>
+      </w:pPr>
+      <w:proofErr w:type="spellStart"/>
+      <w:r>
+        <w:t>Startup</w:t>
+      </w:r>
+      <w:proofErr w:type="spellEnd"/>
+    </w:p>
+    <w:p>
+      <w:pPr>
+        <w:rPr>
+          <w:rFonts w:ascii="Consolas" w:hAnsi="Consolas" w:cs="Consolas"/>
+          <w:color w:val="000000"/>
+          <w:sz w:val="19"/>
+          <w:szCs w:val="19"/>
+        </w:rPr>
+      </w:pPr>
+      <w:r>
+        <w:rPr>
+          <w:rFonts w:ascii="Consolas" w:hAnsi="Consolas" w:cs="Consolas"/>
+          <w:color w:val="0000FF"/>
+          <w:sz w:val="19"/>
+          <w:szCs w:val="19"/>
+        </w:rPr>
+        <w:t>virtual</w:t>
+      </w:r>
+      <w:r>
+        <w:rPr>
+          <w:rFonts w:ascii="Consolas" w:hAnsi="Consolas" w:cs="Consolas"/>
+          <w:color w:val="000000"/>
+          <w:sz w:val="19"/>
+          <w:szCs w:val="19"/>
+        </w:rPr>
+        <w:t xml:space="preserve"> </w:t>
+      </w:r>
+      <w:r>
+        <w:rPr>
+          <w:rFonts w:ascii="Consolas" w:hAnsi="Consolas" w:cs="Consolas"/>
+          <w:color w:val="0000FF"/>
+          <w:sz w:val="19"/>
+          <w:szCs w:val="19"/>
+        </w:rPr>
+        <w:t>bool</w:t>
+      </w:r>
+      <w:r>
+        <w:rPr>
+          <w:rFonts w:ascii="Consolas" w:hAnsi="Consolas" w:cs="Consolas"/>
+          <w:color w:val="000000"/>
+          <w:sz w:val="19"/>
+          <w:szCs w:val="19"/>
+        </w:rPr>
+        <w:t xml:space="preserve"> </w:t>
+      </w:r>
+      <w:proofErr w:type="spellStart"/>
+      <w:proofErr w:type="gramStart"/>
+      <w:r>
+        <w:rPr>
+          <w:rFonts w:ascii="Consolas" w:hAnsi="Consolas" w:cs="Consolas"/>
+          <w:color w:val="000000"/>
+          <w:sz w:val="19"/>
+          <w:szCs w:val="19"/>
+        </w:rPr>
+        <w:t>startup</w:t>
+      </w:r>
+      <w:proofErr w:type="spellEnd"/>
+      <w:r>
+        <w:rPr>
+          <w:rFonts w:ascii="Consolas" w:hAnsi="Consolas" w:cs="Consolas"/>
+          <w:color w:val="000000"/>
+          <w:sz w:val="19"/>
+          <w:szCs w:val="19"/>
+        </w:rPr>
+        <w:t>(</w:t>
+      </w:r>
+      <w:proofErr w:type="gramEnd"/>
+      <w:r>
+        <w:rPr>
+          <w:rFonts w:ascii="Consolas" w:hAnsi="Consolas" w:cs="Consolas"/>
+          <w:color w:val="000000"/>
+          <w:sz w:val="19"/>
+          <w:szCs w:val="19"/>
+        </w:rPr>
+        <w:t>)</w:t>
+      </w:r>
+    </w:p>
+    <w:p>
+      <w:r>
+        <w:t>Creates font, renderer, and each of the games</w:t>
+      </w:r>
+      <w:r>
+        <w:t xml:space="preserve">, then sets current game as </w:t>
+      </w:r>
+      <w:proofErr w:type="spellStart"/>
+      <w:r>
+        <w:t>m_tankGame</w:t>
+      </w:r>
+      <w:proofErr w:type="spellEnd"/>
+      <w:r>
+        <w:t xml:space="preserve"> and calls its </w:t>
+      </w:r>
+      <w:proofErr w:type="spellStart"/>
+      <w:r>
+        <w:t>startup</w:t>
+      </w:r>
+      <w:proofErr w:type="spellEnd"/>
+      <w:r>
+        <w:t xml:space="preserve"> function.</w:t>
+      </w:r>
+    </w:p>
+    <w:p>
+      <w:pPr>
+        <w:pStyle w:val="Heading3"/>
+      </w:pPr>
+      <w:r>
+        <w:t>Shutdown</w:t>
+      </w:r>
+    </w:p>
+    <w:p>
+      <w:pPr>
+        <w:rPr>
+          <w:rFonts w:ascii="Consolas" w:hAnsi="Consolas" w:cs="Consolas"/>
+          <w:color w:val="000000"/>
+          <w:sz w:val="19"/>
+          <w:szCs w:val="19"/>
+        </w:rPr>
+      </w:pPr>
+      <w:r>
+        <w:rPr>
+          <w:rFonts w:ascii="Consolas" w:hAnsi="Consolas" w:cs="Consolas"/>
+          <w:color w:val="0000FF"/>
+          <w:sz w:val="19"/>
+          <w:szCs w:val="19"/>
+        </w:rPr>
+        <w:t>virtual</w:t>
+      </w:r>
+      <w:r>
+        <w:rPr>
+          <w:rFonts w:ascii="Consolas" w:hAnsi="Consolas" w:cs="Consolas"/>
+          <w:color w:val="000000"/>
+          <w:sz w:val="19"/>
+          <w:szCs w:val="19"/>
+        </w:rPr>
+        <w:t xml:space="preserve"> </w:t>
+      </w:r>
+      <w:r>
+        <w:rPr>
+          <w:rFonts w:ascii="Consolas" w:hAnsi="Consolas" w:cs="Consolas"/>
+          <w:color w:val="0000FF"/>
+          <w:sz w:val="19"/>
+          <w:szCs w:val="19"/>
+        </w:rPr>
+        <w:t>void</w:t>
+      </w:r>
+      <w:r>
+        <w:rPr>
+          <w:rFonts w:ascii="Consolas" w:hAnsi="Consolas" w:cs="Consolas"/>
+          <w:color w:val="000000"/>
+          <w:sz w:val="19"/>
+          <w:szCs w:val="19"/>
+        </w:rPr>
+        <w:t xml:space="preserve"> </w:t>
+      </w:r>
+      <w:proofErr w:type="gramStart"/>
+      <w:r>
+        <w:rPr>
+          <w:rFonts w:ascii="Consolas" w:hAnsi="Consolas" w:cs="Consolas"/>
+          <w:color w:val="000000"/>
+          <w:sz w:val="19"/>
+          <w:szCs w:val="19"/>
+        </w:rPr>
+        <w:t>shutdown(</w:t>
+      </w:r>
+      <w:proofErr w:type="gramEnd"/>
+      <w:r>
+        <w:rPr>
+          <w:rFonts w:ascii="Consolas" w:hAnsi="Consolas" w:cs="Consolas"/>
+          <w:color w:val="000000"/>
+          <w:sz w:val="19"/>
+          <w:szCs w:val="19"/>
+        </w:rPr>
+        <w:t>)</w:t>
+      </w:r>
+    </w:p>
+    <w:p>
+      <w:r>
+        <w:t>Destroys font, renderer, and games.</w:t>
+      </w:r>
+    </w:p>
+    <w:p>
+      <w:pPr>
+        <w:pStyle w:val="Heading3"/>
+      </w:pPr>
+      <w:r>
+        <w:t>Update</w:t>
+      </w:r>
+    </w:p>
+    <w:p>
+      <w:pPr>
+        <w:rPr>
+          <w:rFonts w:ascii="Consolas" w:hAnsi="Consolas" w:cs="Consolas"/>
+          <w:color w:val="000000"/>
+          <w:sz w:val="19"/>
+          <w:szCs w:val="19"/>
+        </w:rPr>
+      </w:pPr>
+      <w:r>
+        <w:rPr>
+          <w:rFonts w:ascii="Consolas" w:hAnsi="Consolas" w:cs="Consolas"/>
+          <w:color w:val="0000FF"/>
+          <w:sz w:val="19"/>
+          <w:szCs w:val="19"/>
+        </w:rPr>
+        <w:t>virtual</w:t>
+      </w:r>
+      <w:r>
+        <w:rPr>
+          <w:rFonts w:ascii="Consolas" w:hAnsi="Consolas" w:cs="Consolas"/>
+          <w:color w:val="000000"/>
+          <w:sz w:val="19"/>
+          <w:szCs w:val="19"/>
+        </w:rPr>
+        <w:t xml:space="preserve"> </w:t>
+      </w:r>
+      <w:r>
+        <w:rPr>
+          <w:rFonts w:ascii="Consolas" w:hAnsi="Consolas" w:cs="Consolas"/>
+          <w:color w:val="0000FF"/>
+          <w:sz w:val="19"/>
+          <w:szCs w:val="19"/>
+        </w:rPr>
+        <w:t>void</w:t>
+      </w:r>
+      <w:r>
+        <w:rPr>
+          <w:rFonts w:ascii="Consolas" w:hAnsi="Consolas" w:cs="Consolas"/>
+          <w:color w:val="000000"/>
+          <w:sz w:val="19"/>
+          <w:szCs w:val="19"/>
+        </w:rPr>
+        <w:t xml:space="preserve"> </w:t>
+      </w:r>
+      <w:proofErr w:type="gramStart"/>
+      <w:r>
+        <w:rPr>
+          <w:rFonts w:ascii="Consolas" w:hAnsi="Consolas" w:cs="Consolas"/>
+          <w:color w:val="000000"/>
+          <w:sz w:val="19"/>
+          <w:szCs w:val="19"/>
+        </w:rPr>
+        <w:t>update(</w:t>
+      </w:r>
+      <w:proofErr w:type="gramEnd"/>
+      <w:r>
+        <w:rPr>
+          <w:rFonts w:ascii="Consolas" w:hAnsi="Consolas" w:cs="Consolas"/>
+          <w:color w:val="0000FF"/>
+          <w:sz w:val="19"/>
+          <w:szCs w:val="19"/>
+        </w:rPr>
+        <w:t>float</w:t>
+      </w:r>
+      <w:r>
+        <w:rPr>
+          <w:rFonts w:ascii="Consolas" w:hAnsi="Consolas" w:cs="Consolas"/>
+          <w:color w:val="000000"/>
+          <w:sz w:val="19"/>
+          <w:szCs w:val="19"/>
+        </w:rPr>
+        <w:t xml:space="preserve"> </w:t>
+      </w:r>
+      <w:proofErr w:type="spellStart"/>
+      <w:r>
+        <w:rPr>
+          <w:rFonts w:ascii="Consolas" w:hAnsi="Consolas" w:cs="Consolas"/>
+          <w:color w:val="808080"/>
+          <w:sz w:val="19"/>
+          <w:szCs w:val="19"/>
+        </w:rPr>
+        <w:t>deltaTime</w:t>
+      </w:r>
+      <w:proofErr w:type="spellEnd"/>
+      <w:r>
+        <w:rPr>
+          <w:rFonts w:ascii="Consolas" w:hAnsi="Consolas" w:cs="Consolas"/>
+          <w:color w:val="000000"/>
+          <w:sz w:val="19"/>
+          <w:szCs w:val="19"/>
+        </w:rPr>
+        <w:t>)</w:t>
+      </w:r>
+    </w:p>
+    <w:p>
+      <w:r>
+        <w:t>This function will be repeatedly called until the application is quit.</w:t>
+      </w:r>
+    </w:p>
+    <w:p>
+      <w:r>
+        <w:t xml:space="preserve">Checks user input for commands to quit the application, switch game modes, or reset the program. If switching modes, </w:t>
+      </w:r>
+      <w:proofErr w:type="spellStart"/>
+      <w:r>
+        <w:t>m_game</w:t>
+      </w:r>
+      <w:proofErr w:type="spellEnd"/>
+      <w:r>
+        <w:t xml:space="preserve"> is set to that game and its </w:t>
+      </w:r>
+      <w:proofErr w:type="spellStart"/>
+      <w:r>
+        <w:t>startup</w:t>
+      </w:r>
+      <w:proofErr w:type="spellEnd"/>
+      <w:r>
+        <w:t xml:space="preserve"> function is called. On a reset, all games are recreated and the game is set back to </w:t>
+      </w:r>
+      <w:proofErr w:type="spellStart"/>
+      <w:r>
+        <w:t>m_tankGame</w:t>
+      </w:r>
+      <w:proofErr w:type="spellEnd"/>
+      <w:r>
+        <w:t>.</w:t>
+      </w:r>
+    </w:p>
+    <w:p>
+      <w:r>
+        <w:t>Then, the current game’s update function is called.</w:t>
+      </w:r>
+    </w:p>
+    <w:p>
+      <w:pPr>
+        <w:pStyle w:val="Heading3"/>
+      </w:pPr>
+      <w:r>
+        <w:t>Draw</w:t>
+      </w:r>
+    </w:p>
+    <w:p>
+      <w:pPr>
+        <w:rPr>
+          <w:rFonts w:ascii="Consolas" w:hAnsi="Consolas" w:cs="Consolas"/>
+          <w:color w:val="000000"/>
+          <w:sz w:val="19"/>
+          <w:szCs w:val="19"/>
+        </w:rPr>
+      </w:pPr>
+      <w:r>
+        <w:rPr>
+          <w:rFonts w:ascii="Consolas" w:hAnsi="Consolas" w:cs="Consolas"/>
+          <w:color w:val="0000FF"/>
+          <w:sz w:val="19"/>
+          <w:szCs w:val="19"/>
+        </w:rPr>
+        <w:t>virtual</w:t>
+      </w:r>
+      <w:r>
+        <w:rPr>
+          <w:rFonts w:ascii="Consolas" w:hAnsi="Consolas" w:cs="Consolas"/>
+          <w:color w:val="000000"/>
+          <w:sz w:val="19"/>
+          <w:szCs w:val="19"/>
+        </w:rPr>
+        <w:t xml:space="preserve"> </w:t>
+      </w:r>
+      <w:r>
+        <w:rPr>
+          <w:rFonts w:ascii="Consolas" w:hAnsi="Consolas" w:cs="Consolas"/>
+          <w:color w:val="0000FF"/>
+          <w:sz w:val="19"/>
+          <w:szCs w:val="19"/>
+        </w:rPr>
+        <w:t>void</w:t>
+      </w:r>
+      <w:r>
+        <w:rPr>
+          <w:rFonts w:ascii="Consolas" w:hAnsi="Consolas" w:cs="Consolas"/>
+          <w:color w:val="000000"/>
+          <w:sz w:val="19"/>
+          <w:szCs w:val="19"/>
+        </w:rPr>
+        <w:t xml:space="preserve"> </w:t>
+      </w:r>
+      <w:proofErr w:type="gramStart"/>
+      <w:r>
+        <w:rPr>
+          <w:rFonts w:ascii="Consolas" w:hAnsi="Consolas" w:cs="Consolas"/>
+          <w:color w:val="000000"/>
+          <w:sz w:val="19"/>
+          <w:szCs w:val="19"/>
+        </w:rPr>
+        <w:t>draw(</w:t>
+      </w:r>
+      <w:proofErr w:type="gramEnd"/>
+      <w:r>
+        <w:rPr>
+          <w:rFonts w:ascii="Consolas" w:hAnsi="Consolas" w:cs="Consolas"/>
+          <w:color w:val="000000"/>
+          <w:sz w:val="19"/>
+          <w:szCs w:val="19"/>
+        </w:rPr>
+        <w:t>)</w:t>
+      </w:r>
+    </w:p>
+    <w:p>
+      <w:r>
+        <w:t>This function will be repeatedly called until the application is quit.</w:t>
+      </w:r>
+    </w:p>
+    <w:p>
+      <w:r>
+        <w:t>The function clears the screen, calls the current game’s draw function, then prints the current frames per second to the top left of the screen.</w:t>
+      </w:r>
+      <w:bookmarkStart w:id="6" w:name="_GoBack"/>
+      <w:bookmarkEnd w:id="6"/>
+    </w:p>
+    <w:p>
+      <w:pPr>
+        <w:pStyle w:val="Heading2"/>
+      </w:pPr>
+      <w:r>
+        <w:t>Members</w:t>
+      </w:r>
+    </w:p>
+    <w:p>
+      <w:r>
+        <w:rPr>
+          <w:b/>
+        </w:rPr>
+        <w:t>m_2dRenderer:</w:t>
+      </w:r>
+      <w:r>
+        <w:rPr>
+          <w:rStyle w:val="Heading3Char"/>
+        </w:rPr>
+        <w:tab/>
+      </w:r>
+      <w:r>
+        <w:rPr>
+          <w:rStyle w:val="Heading3Char"/>
+        </w:rPr>
+        <w:tab/>
+      </w:r>
+      <w:r>
+        <w:tab/>
+        <w:t>A Renderer2D for drawing sprites to the screen</w:t>
+      </w:r>
+    </w:p>
+    <w:p>
+      <w:proofErr w:type="spellStart"/>
+      <w:r>
+        <w:rPr>
+          <w:b/>
+        </w:rPr>
+        <w:t>m_font</w:t>
+      </w:r>
+      <w:proofErr w:type="spellEnd"/>
+      <w:r>
+        <w:rPr>
+          <w:b/>
+        </w:rPr>
+        <w:t>:</w:t>
+      </w:r>
+      <w:r>
+        <w:rPr>
+          <w:b/>
+        </w:rPr>
+        <w:tab/>
+      </w:r>
+      <w:r>
+        <w:rPr>
+          <w:b/>
+        </w:rPr>
+        <w:tab/>
+      </w:r>
+      <w:r>
+        <w:rPr>
+          <w:b/>
+        </w:rPr>
+        <w:tab/>
+      </w:r>
+      <w:r>
+        <w:t>Font used for writing framerate information</w:t>
+      </w:r>
+    </w:p>
+    <w:p>
+      <w:proofErr w:type="spellStart"/>
+      <w:r>
+        <w:rPr>
+          <w:b/>
+        </w:rPr>
+        <w:t>m_game</w:t>
+      </w:r>
+      <w:proofErr w:type="spellEnd"/>
+      <w:r>
+        <w:rPr>
+          <w:b/>
+        </w:rPr>
+        <w:t>:</w:t>
+      </w:r>
+      <w:r>
+        <w:tab/>
+      </w:r>
+      <w:r>
+        <w:tab/>
+      </w:r>
+      <w:r>
+        <w:tab/>
+      </w:r>
+      <w:proofErr w:type="spellStart"/>
+      <w:r>
+        <w:t>GameMode</w:t>
+      </w:r>
+      <w:proofErr w:type="spellEnd"/>
+      <w:r>
+        <w:t xml:space="preserve"> currently being played</w:t>
+      </w:r>
+    </w:p>
+    <w:p>
+      <w:proofErr w:type="spellStart"/>
+      <w:r>
+        <w:rPr>
+          <w:b/>
+        </w:rPr>
+        <w:t>m_tankGame</w:t>
+      </w:r>
+      <w:proofErr w:type="spellEnd"/>
+      <w:r>
+        <w:rPr>
+          <w:b/>
+        </w:rPr>
+        <w:t>:</w:t>
+      </w:r>
+      <w:r>
+        <w:rPr>
+          <w:b/>
+        </w:rPr>
+        <w:tab/>
+      </w:r>
+      <w:r>
+        <w:rPr>
+          <w:b/>
+        </w:rPr>
+        <w:tab/>
+      </w:r>
+      <w:r>
+        <w:rPr>
+          <w:b/>
+        </w:rPr>
+        <w:tab/>
+      </w:r>
+      <w:proofErr w:type="spellStart"/>
+      <w:r>
+        <w:t>TankGame</w:t>
+      </w:r>
+      <w:proofErr w:type="spellEnd"/>
+      <w:r>
+        <w:rPr>
+          <w:b/>
+        </w:rPr>
+        <w:tab/>
+      </w:r>
+    </w:p>
+    <w:p>
+      <w:proofErr w:type="spellStart"/>
+      <w:r>
+        <w:rPr>
+          <w:b/>
+        </w:rPr>
+        <w:t>m_armGame</w:t>
+      </w:r>
+      <w:proofErr w:type="spellEnd"/>
+      <w:r>
+        <w:rPr>
+          <w:b/>
+        </w:rPr>
+        <w:t>:</w:t>
+      </w:r>
+      <w:r>
+        <w:rPr>
+          <w:b/>
+        </w:rPr>
+        <w:tab/>
+      </w:r>
+      <w:r>
+        <w:rPr>
+          <w:b/>
+        </w:rPr>
+        <w:tab/>
+      </w:r>
+      <w:r>
+        <w:rPr>
+          <w:b/>
+        </w:rPr>
+        <w:tab/>
+      </w:r>
+      <w:proofErr w:type="spellStart"/>
+      <w:r>
+        <w:t>RobotArmGame</w:t>
+      </w:r>
+      <w:proofErr w:type="spellEnd"/>
+    </w:p>
+    <w:p>
+      <w:r>
+        <w:rPr>
+          <w:b/>
+        </w:rPr>
+        <w:t>m_3dGame:</w:t>
+      </w:r>
+      <w:r>
+        <w:rPr>
+          <w:b/>
+        </w:rPr>
+        <w:tab/>
+      </w:r>
+      <w:r>
+        <w:rPr>
+          <w:b/>
+        </w:rPr>
+        <w:tab/>
+      </w:r>
+      <w:r>
+        <w:rPr>
+          <w:b/>
+        </w:rPr>
+        <w:tab/>
+      </w:r>
+      <w:r>
+        <w:t>Game3D</w:t>
+      </w:r>
+    </w:p>
+    <w:p>
+      <w:proofErr w:type="spellStart"/>
+      <w:r>
+        <w:rPr>
+          <w:b/>
+        </w:rPr>
+        <w:t>m_cameraX</w:t>
+      </w:r>
+      <w:proofErr w:type="spellEnd"/>
+      <w:r>
+        <w:rPr>
+          <w:b/>
+        </w:rPr>
+        <w:t xml:space="preserve">, </w:t>
+      </w:r>
+      <w:proofErr w:type="spellStart"/>
+      <w:r>
+        <w:rPr>
+          <w:b/>
+        </w:rPr>
+        <w:t>m_cameraY</w:t>
+      </w:r>
+      <w:proofErr w:type="spellEnd"/>
+      <w:r>
+        <w:rPr>
+          <w:b/>
+        </w:rPr>
+        <w:t xml:space="preserve">: </w:t>
+      </w:r>
+      <w:r>
+        <w:t>Camera position</w:t>
+      </w:r>
       <w:r>
         <w:br w:type="page"/>
       </w:r>
@@ -431,7 +1413,7 @@
         <w:lastRenderedPageBreak/>
         <w:t>Scene Hierarchy and Collision</w:t>
       </w:r>
-      <w:bookmarkEnd w:id="2"/>
+      <w:bookmarkEnd w:id="3"/>
     </w:p>
     <w:p>
       <w:pPr>
@@ -549,12 +1531,12 @@
       <w:pPr>
         <w:pStyle w:val="Heading1"/>
       </w:pPr>
-      <w:bookmarkStart w:id="4" w:name="_Ref481162277"/>
+      <w:bookmarkStart w:id="7" w:name="_Ref481162277"/>
       <w:r>
         <w:lastRenderedPageBreak/>
         <w:t>Collider</w:t>
       </w:r>
-      <w:bookmarkEnd w:id="4"/>
+      <w:bookmarkEnd w:id="7"/>
     </w:p>
     <w:p>
       <w:pPr>
@@ -701,12 +1683,12 @@
       <w:pPr>
         <w:pStyle w:val="Heading1"/>
       </w:pPr>
-      <w:bookmarkStart w:id="5" w:name="_Ref482106785"/>
+      <w:bookmarkStart w:id="8" w:name="_Ref482106785"/>
       <w:r>
         <w:lastRenderedPageBreak/>
         <w:t>Tank Game</w:t>
       </w:r>
-      <w:bookmarkEnd w:id="5"/>
+      <w:bookmarkEnd w:id="8"/>
     </w:p>
     <w:p>
       <w:pPr>
@@ -726,12 +1708,12 @@
       <w:pPr>
         <w:pStyle w:val="Heading1"/>
       </w:pPr>
-      <w:bookmarkStart w:id="6" w:name="_Ref482106800"/>
+      <w:bookmarkStart w:id="9" w:name="_Ref482106800"/>
       <w:r>
         <w:lastRenderedPageBreak/>
         <w:t>Robot Arm Game</w:t>
       </w:r>
-      <w:bookmarkEnd w:id="6"/>
+      <w:bookmarkEnd w:id="9"/>
     </w:p>
     <w:p>
       <w:pPr>
@@ -751,12 +1733,12 @@
       <w:pPr>
         <w:pStyle w:val="Heading1"/>
       </w:pPr>
-      <w:bookmarkStart w:id="7" w:name="_Ref482106807"/>
+      <w:bookmarkStart w:id="10" w:name="_Ref482106807"/>
       <w:r>
         <w:lastRenderedPageBreak/>
         <w:t>3D Game</w:t>
       </w:r>
-      <w:bookmarkEnd w:id="7"/>
+      <w:bookmarkEnd w:id="10"/>
     </w:p>
     <w:sectPr>
       <w:headerReference w:type="default" r:id="rId7"/>
@@ -770,7 +1752,7 @@
 </file>
 
 <file path=word/endnotes.xml><?xml version="1.0" encoding="utf-8"?>
-<w:endnotes xmlns:wpc="http://schemas.microsoft.com/office/word/2010/wordprocessingCanvas" xmlns:cx="http://schemas.microsoft.com/office/drawing/2014/chartex" xmlns:mc="http://schemas.openxmlformats.org/markup-compatibility/2006" xmlns:o="urn:schemas-microsoft-com:office:office" xmlns:r="http://schemas.openxmlformats.org/officeDocument/2006/relationships" xmlns:m="http://schemas.openxmlformats.org/officeDocument/2006/math" xmlns:v="urn:schemas-microsoft-com:vml" xmlns:wp14="http://schemas.microsoft.com/office/word/2010/wordprocessingDrawing" xmlns:wp="http://schemas.openxmlformats.org/drawingml/2006/wordprocessingDrawing" xmlns:w10="urn:schemas-microsoft-com:office:word" xmlns:w="http://schemas.openxmlformats.org/wordprocessingml/2006/main" xmlns:w14="http://schemas.microsoft.com/office/word/2010/wordml" xmlns:w15="http://schemas.microsoft.com/office/word/2012/wordml" xmlns:w16se="http://schemas.microsoft.com/office/word/2015/wordml/symex" xmlns:wpg="http://schemas.microsoft.com/office/word/2010/wordprocessingGroup" xmlns:wpi="http://schemas.microsoft.com/office/word/2010/wordprocessingInk" xmlns:wne="http://schemas.microsoft.com/office/word/2006/wordml" xmlns:wps="http://schemas.microsoft.com/office/word/2010/wordprocessingShape" mc:Ignorable="w14 w15 w16se wp14">
+<w:endnotes xmlns:wpc="http://schemas.microsoft.com/office/word/2010/wordprocessingCanvas" xmlns:cx="http://schemas.microsoft.com/office/drawing/2014/chartex" xmlns:cx1="http://schemas.microsoft.com/office/drawing/2015/9/8/chartex" xmlns:cx2="http://schemas.microsoft.com/office/drawing/2015/10/21/chartex" xmlns:cx3="http://schemas.microsoft.com/office/drawing/2016/5/9/chartex" xmlns:cx4="http://schemas.microsoft.com/office/drawing/2016/5/10/chartex" xmlns:cx5="http://schemas.microsoft.com/office/drawing/2016/5/11/chartex" xmlns:mc="http://schemas.openxmlformats.org/markup-compatibility/2006" xmlns:o="urn:schemas-microsoft-com:office:office" xmlns:r="http://schemas.openxmlformats.org/officeDocument/2006/relationships" xmlns:m="http://schemas.openxmlformats.org/officeDocument/2006/math" xmlns:v="urn:schemas-microsoft-com:vml" xmlns:wp14="http://schemas.microsoft.com/office/word/2010/wordprocessingDrawing" xmlns:wp="http://schemas.openxmlformats.org/drawingml/2006/wordprocessingDrawing" xmlns:w10="urn:schemas-microsoft-com:office:word" xmlns:w="http://schemas.openxmlformats.org/wordprocessingml/2006/main" xmlns:w14="http://schemas.microsoft.com/office/word/2010/wordml" xmlns:w15="http://schemas.microsoft.com/office/word/2012/wordml" xmlns:w16se="http://schemas.microsoft.com/office/word/2015/wordml/symex" xmlns:wpg="http://schemas.microsoft.com/office/word/2010/wordprocessingGroup" xmlns:wpi="http://schemas.microsoft.com/office/word/2010/wordprocessingInk" xmlns:wne="http://schemas.microsoft.com/office/word/2006/wordml" xmlns:wps="http://schemas.microsoft.com/office/word/2010/wordprocessingShape" mc:Ignorable="w14 w15 w16se wp14">
   <w:endnote w:type="separator" w:id="-1">
     <w:p>
       <w:pPr>
@@ -795,7 +1777,7 @@
 </file>
 
 <file path=word/footnotes.xml><?xml version="1.0" encoding="utf-8"?>
-<w:footnotes xmlns:wpc="http://schemas.microsoft.com/office/word/2010/wordprocessingCanvas" xmlns:cx="http://schemas.microsoft.com/office/drawing/2014/chartex" xmlns:mc="http://schemas.openxmlformats.org/markup-compatibility/2006" xmlns:o="urn:schemas-microsoft-com:office:office" xmlns:r="http://schemas.openxmlformats.org/officeDocument/2006/relationships" xmlns:m="http://schemas.openxmlformats.org/officeDocument/2006/math" xmlns:v="urn:schemas-microsoft-com:vml" xmlns:wp14="http://schemas.microsoft.com/office/word/2010/wordprocessingDrawing" xmlns:wp="http://schemas.openxmlformats.org/drawingml/2006/wordprocessingDrawing" xmlns:w10="urn:schemas-microsoft-com:office:word" xmlns:w="http://schemas.openxmlformats.org/wordprocessingml/2006/main" xmlns:w14="http://schemas.microsoft.com/office/word/2010/wordml" xmlns:w15="http://schemas.microsoft.com/office/word/2012/wordml" xmlns:w16se="http://schemas.microsoft.com/office/word/2015/wordml/symex" xmlns:wpg="http://schemas.microsoft.com/office/word/2010/wordprocessingGroup" xmlns:wpi="http://schemas.microsoft.com/office/word/2010/wordprocessingInk" xmlns:wne="http://schemas.microsoft.com/office/word/2006/wordml" xmlns:wps="http://schemas.microsoft.com/office/word/2010/wordprocessingShape" mc:Ignorable="w14 w15 w16se wp14">
+<w:footnotes xmlns:wpc="http://schemas.microsoft.com/office/word/2010/wordprocessingCanvas" xmlns:cx="http://schemas.microsoft.com/office/drawing/2014/chartex" xmlns:cx1="http://schemas.microsoft.com/office/drawing/2015/9/8/chartex" xmlns:cx2="http://schemas.microsoft.com/office/drawing/2015/10/21/chartex" xmlns:cx3="http://schemas.microsoft.com/office/drawing/2016/5/9/chartex" xmlns:cx4="http://schemas.microsoft.com/office/drawing/2016/5/10/chartex" xmlns:cx5="http://schemas.microsoft.com/office/drawing/2016/5/11/chartex" xmlns:mc="http://schemas.openxmlformats.org/markup-compatibility/2006" xmlns:o="urn:schemas-microsoft-com:office:office" xmlns:r="http://schemas.openxmlformats.org/officeDocument/2006/relationships" xmlns:m="http://schemas.openxmlformats.org/officeDocument/2006/math" xmlns:v="urn:schemas-microsoft-com:vml" xmlns:wp14="http://schemas.microsoft.com/office/word/2010/wordprocessingDrawing" xmlns:wp="http://schemas.openxmlformats.org/drawingml/2006/wordprocessingDrawing" xmlns:w10="urn:schemas-microsoft-com:office:word" xmlns:w="http://schemas.openxmlformats.org/wordprocessingml/2006/main" xmlns:w14="http://schemas.microsoft.com/office/word/2010/wordml" xmlns:w15="http://schemas.microsoft.com/office/word/2012/wordml" xmlns:w16se="http://schemas.microsoft.com/office/word/2015/wordml/symex" xmlns:wpg="http://schemas.microsoft.com/office/word/2010/wordprocessingGroup" xmlns:wpi="http://schemas.microsoft.com/office/word/2010/wordprocessingInk" xmlns:wne="http://schemas.microsoft.com/office/word/2006/wordml" xmlns:wps="http://schemas.microsoft.com/office/word/2010/wordprocessingShape" mc:Ignorable="w14 w15 w16se wp14">
   <w:footnote w:type="separator" w:id="-1">
     <w:p>
       <w:pPr>
@@ -820,7 +1802,7 @@
 </file>
 
 <file path=word/header1.xml><?xml version="1.0" encoding="utf-8"?>
-<w:hdr xmlns:wpc="http://schemas.microsoft.com/office/word/2010/wordprocessingCanvas" xmlns:cx="http://schemas.microsoft.com/office/drawing/2014/chartex" xmlns:mc="http://schemas.openxmlformats.org/markup-compatibility/2006" xmlns:o="urn:schemas-microsoft-com:office:office" xmlns:r="http://schemas.openxmlformats.org/officeDocument/2006/relationships" xmlns:m="http://schemas.openxmlformats.org/officeDocument/2006/math" xmlns:v="urn:schemas-microsoft-com:vml" xmlns:wp14="http://schemas.microsoft.com/office/word/2010/wordprocessingDrawing" xmlns:wp="http://schemas.openxmlformats.org/drawingml/2006/wordprocessingDrawing" xmlns:w10="urn:schemas-microsoft-com:office:word" xmlns:w="http://schemas.openxmlformats.org/wordprocessingml/2006/main" xmlns:w14="http://schemas.microsoft.com/office/word/2010/wordml" xmlns:w15="http://schemas.microsoft.com/office/word/2012/wordml" xmlns:w16se="http://schemas.microsoft.com/office/word/2015/wordml/symex" xmlns:wpg="http://schemas.microsoft.com/office/word/2010/wordprocessingGroup" xmlns:wpi="http://schemas.microsoft.com/office/word/2010/wordprocessingInk" xmlns:wne="http://schemas.microsoft.com/office/word/2006/wordml" xmlns:wps="http://schemas.microsoft.com/office/word/2010/wordprocessingShape" mc:Ignorable="w14 w15 w16se wp14">
+<w:hdr xmlns:wpc="http://schemas.microsoft.com/office/word/2010/wordprocessingCanvas" xmlns:cx="http://schemas.microsoft.com/office/drawing/2014/chartex" xmlns:cx1="http://schemas.microsoft.com/office/drawing/2015/9/8/chartex" xmlns:cx2="http://schemas.microsoft.com/office/drawing/2015/10/21/chartex" xmlns:cx3="http://schemas.microsoft.com/office/drawing/2016/5/9/chartex" xmlns:cx4="http://schemas.microsoft.com/office/drawing/2016/5/10/chartex" xmlns:cx5="http://schemas.microsoft.com/office/drawing/2016/5/11/chartex" xmlns:mc="http://schemas.openxmlformats.org/markup-compatibility/2006" xmlns:o="urn:schemas-microsoft-com:office:office" xmlns:r="http://schemas.openxmlformats.org/officeDocument/2006/relationships" xmlns:m="http://schemas.openxmlformats.org/officeDocument/2006/math" xmlns:v="urn:schemas-microsoft-com:vml" xmlns:wp14="http://schemas.microsoft.com/office/word/2010/wordprocessingDrawing" xmlns:wp="http://schemas.openxmlformats.org/drawingml/2006/wordprocessingDrawing" xmlns:w10="urn:schemas-microsoft-com:office:word" xmlns:w="http://schemas.openxmlformats.org/wordprocessingml/2006/main" xmlns:w14="http://schemas.microsoft.com/office/word/2010/wordml" xmlns:w15="http://schemas.microsoft.com/office/word/2012/wordml" xmlns:w16se="http://schemas.microsoft.com/office/word/2015/wordml/symex" xmlns:wpg="http://schemas.microsoft.com/office/word/2010/wordprocessingGroup" xmlns:wpi="http://schemas.microsoft.com/office/word/2010/wordprocessingInk" xmlns:wne="http://schemas.microsoft.com/office/word/2006/wordml" xmlns:wps="http://schemas.microsoft.com/office/word/2010/wordprocessingShape" mc:Ignorable="w14 w15 w16se wp14">
   <w:sdt>
     <w:sdtPr>
       <w:id w:val="713469174"/>
@@ -853,7 +1835,7 @@
           <w:rPr>
             <w:noProof/>
           </w:rPr>
-          <w:t>12</w:t>
+          <w:t>13</w:t>
         </w:r>
         <w:r>
           <w:rPr>
@@ -889,7 +1871,7 @@
       </w:pPr>
     </w:pPrDefault>
   </w:docDefaults>
-  <w:latentStyles w:defLockedState="0" w:defUIPriority="99" w:defSemiHidden="0" w:defUnhideWhenUsed="0" w:defQFormat="0" w:count="371">
+  <w:latentStyles w:defLockedState="0" w:defUIPriority="99" w:defSemiHidden="0" w:defUnhideWhenUsed="0" w:defQFormat="0" w:count="374">
     <w:lsdException w:name="Normal" w:uiPriority="0" w:qFormat="1"/>
     <w:lsdException w:name="heading 1" w:uiPriority="9" w:qFormat="1"/>
     <w:lsdException w:name="heading 2" w:semiHidden="1" w:uiPriority="9" w:unhideWhenUsed="1" w:qFormat="1"/>
@@ -995,7 +1977,6 @@
     <w:lsdException w:name="HTML Sample" w:semiHidden="1" w:unhideWhenUsed="1"/>
     <w:lsdException w:name="HTML Typewriter" w:semiHidden="1" w:unhideWhenUsed="1"/>
     <w:lsdException w:name="HTML Variable" w:semiHidden="1" w:unhideWhenUsed="1"/>
-    <w:lsdException w:name="Normal Table" w:semiHidden="1" w:unhideWhenUsed="1"/>
     <w:lsdException w:name="annotation subject" w:semiHidden="1" w:unhideWhenUsed="1"/>
     <w:lsdException w:name="No List" w:semiHidden="1" w:unhideWhenUsed="1"/>
     <w:lsdException w:name="Outline List 1" w:semiHidden="1" w:unhideWhenUsed="1"/>
@@ -1040,7 +2021,6 @@
     <w:lsdException w:name="Table Professional" w:semiHidden="1" w:unhideWhenUsed="1"/>
     <w:lsdException w:name="Table Subtle 1" w:semiHidden="1" w:unhideWhenUsed="1"/>
     <w:lsdException w:name="Table Subtle 2" w:semiHidden="1" w:unhideWhenUsed="1"/>
-    <w:lsdException w:name="Table Web 1" w:semiHidden="1" w:unhideWhenUsed="1"/>
     <w:lsdException w:name="Table Web 2" w:semiHidden="1" w:unhideWhenUsed="1"/>
     <w:lsdException w:name="Table Web 3" w:semiHidden="1" w:unhideWhenUsed="1"/>
     <w:lsdException w:name="Balloon Text" w:semiHidden="1" w:unhideWhenUsed="1"/>
@@ -1261,6 +2241,9 @@
     <w:lsdException w:name="List Table 5 Dark Accent 6" w:uiPriority="50"/>
     <w:lsdException w:name="List Table 6 Colorful Accent 6" w:uiPriority="51"/>
     <w:lsdException w:name="List Table 7 Colorful Accent 6" w:uiPriority="52"/>
+    <w:lsdException w:name="Mention" w:semiHidden="1" w:unhideWhenUsed="1"/>
+    <w:lsdException w:name="Smart Hyperlink" w:semiHidden="1" w:unhideWhenUsed="1"/>
+    <w:lsdException w:name="Hashtag" w:semiHidden="1" w:unhideWhenUsed="1"/>
   </w:latentStyles>
   <w:style w:type="paragraph" w:default="1" w:styleId="Normal">
     <w:name w:val="Normal"/>
@@ -1312,10 +2295,31 @@
       <w:szCs w:val="26"/>
     </w:rPr>
   </w:style>
+  <w:style w:type="paragraph" w:styleId="Heading3">
+    <w:name w:val="heading 3"/>
+    <w:basedOn w:val="Normal"/>
+    <w:next w:val="Normal"/>
+    <w:link w:val="Heading3Char"/>
+    <w:uiPriority w:val="9"/>
+    <w:unhideWhenUsed/>
+    <w:qFormat/>
+    <w:rsid w:val="001466C7"/>
+    <w:pPr>
+      <w:keepNext/>
+      <w:keepLines/>
+      <w:spacing w:before="40" w:after="0"/>
+      <w:outlineLvl w:val="2"/>
+    </w:pPr>
+    <w:rPr>
+      <w:rFonts w:asciiTheme="majorHAnsi" w:eastAsiaTheme="majorEastAsia" w:hAnsiTheme="majorHAnsi" w:cstheme="majorBidi"/>
+      <w:color w:val="1F4D78" w:themeColor="accent1" w:themeShade="7F"/>
+      <w:sz w:val="24"/>
+      <w:szCs w:val="24"/>
+    </w:rPr>
+  </w:style>
   <w:style w:type="character" w:default="1" w:styleId="DefaultParagraphFont">
     <w:name w:val="Default Paragraph Font"/>
     <w:uiPriority w:val="1"/>
-    <w:semiHidden/>
     <w:unhideWhenUsed/>
   </w:style>
   <w:style w:type="table" w:default="1" w:styleId="TableNormal">
@@ -1445,6 +2449,42 @@
     <w:link w:val="Footer"/>
     <w:uiPriority w:val="99"/>
     <w:rsid w:val="00D01B64"/>
+  </w:style>
+  <w:style w:type="character" w:customStyle="1" w:styleId="Heading3Char">
+    <w:name w:val="Heading 3 Char"/>
+    <w:basedOn w:val="DefaultParagraphFont"/>
+    <w:link w:val="Heading3"/>
+    <w:uiPriority w:val="9"/>
+    <w:rsid w:val="001466C7"/>
+    <w:rPr>
+      <w:rFonts w:asciiTheme="majorHAnsi" w:eastAsiaTheme="majorEastAsia" w:hAnsiTheme="majorHAnsi" w:cstheme="majorBidi"/>
+      <w:color w:val="1F4D78" w:themeColor="accent1" w:themeShade="7F"/>
+      <w:sz w:val="24"/>
+      <w:szCs w:val="24"/>
+    </w:rPr>
+  </w:style>
+  <w:style w:type="character" w:styleId="Hyperlink">
+    <w:name w:val="Hyperlink"/>
+    <w:basedOn w:val="DefaultParagraphFont"/>
+    <w:uiPriority w:val="99"/>
+    <w:unhideWhenUsed/>
+    <w:rsid w:val="001466C7"/>
+    <w:rPr>
+      <w:color w:val="0563C1" w:themeColor="hyperlink"/>
+      <w:u w:val="single"/>
+    </w:rPr>
+  </w:style>
+  <w:style w:type="character" w:styleId="FollowedHyperlink">
+    <w:name w:val="FollowedHyperlink"/>
+    <w:basedOn w:val="DefaultParagraphFont"/>
+    <w:uiPriority w:val="99"/>
+    <w:semiHidden/>
+    <w:unhideWhenUsed/>
+    <w:rsid w:val="001466C7"/>
+    <w:rPr>
+      <w:color w:val="954F72" w:themeColor="followedHyperlink"/>
+      <w:u w:val="single"/>
+    </w:rPr>
   </w:style>
 </w:styles>
 </file>
@@ -1749,7 +2789,7 @@
 </file>
 
 <file path=customXml/itemProps1.xml><?xml version="1.0" encoding="utf-8"?>
-<ds:datastoreItem xmlns:ds="http://schemas.openxmlformats.org/officeDocument/2006/customXml" ds:itemID="{41D7B614-F942-4270-872A-459B8B3B6B36}">
+<ds:datastoreItem xmlns:ds="http://schemas.openxmlformats.org/officeDocument/2006/customXml" ds:itemID="{FB34B703-B06B-4BCA-87BB-43A0C1952A2A}">
   <ds:schemaRefs>
     <ds:schemaRef ds:uri="http://schemas.openxmlformats.org/officeDocument/2006/bibliography"/>
   </ds:schemaRefs>

</xml_diff>

<commit_message>
added circle-ray unit test
</commit_message>
<xml_diff>
--- a/Docs/MathsDemo Reference.docx
+++ b/Docs/MathsDemo Reference.docx
@@ -12197,27 +12197,12 @@
           <w:sz w:val="19"/>
           <w:szCs w:val="19"/>
         </w:rPr>
-        <w:t xml:space="preserve"> SceneObject</w:t>
-      </w:r>
-      <w:r>
-        <w:rPr>
-          <w:rFonts w:ascii="Consolas" w:hAnsi="Consolas" w:cs="Consolas"/>
-          <w:color w:val="000000"/>
-          <w:sz w:val="19"/>
-          <w:szCs w:val="19"/>
-        </w:rPr>
-        <w:t>3D</w:t>
-      </w:r>
-    </w:p>
-    <w:p>
-      <w:r>
-        <w:t xml:space="preserve">A </w:t>
-      </w:r>
-      <w:r>
-        <w:t>3</w:t>
-      </w:r>
-      <w:r>
-        <w:t>D object within a hierarchical scene graph.</w:t>
+        <w:t xml:space="preserve"> SceneObject3D</w:t>
+      </w:r>
+    </w:p>
+    <w:p>
+      <w:r>
+        <w:t>A 3D object within a hierarchical scene graph.</w:t>
       </w:r>
     </w:p>
     <w:p>
@@ -13132,10 +13117,7 @@
       </w:r>
       <w:proofErr w:type="spellEnd"/>
       <w:r>
-        <w:t>.</w:t>
-      </w:r>
-      <w:r>
-        <w:t xml:space="preserve"> Then, every </w:t>
+        <w:t xml:space="preserve">. Then, every </w:t>
       </w:r>
       <w:proofErr w:type="spellStart"/>
       <w:r>
@@ -13183,6 +13165,12 @@
         <w:t>Tank Game</w:t>
       </w:r>
       <w:bookmarkEnd w:id="15"/>
+    </w:p>
+    <w:p/>
+    <w:p>
+      <w:r>
+        <w:t xml:space="preserve">A game in which the player controls a tank and shoots at obstacles. </w:t>
+      </w:r>
     </w:p>
     <w:p/>
     <w:p>
@@ -13758,14 +13746,9 @@
       </w:r>
     </w:p>
     <w:p>
-      <w:pPr>
-        <w:rPr>
-          <w:rFonts w:ascii="Consolas" w:hAnsi="Consolas" w:cs="Consolas"/>
-          <w:color w:val="000000"/>
-          <w:sz w:val="19"/>
-          <w:szCs w:val="19"/>
-        </w:rPr>
-      </w:pPr>
+      <w:r>
+        <w:t xml:space="preserve">Gets the player’s input and checks if any keys for controlling the tank were pressed, the performs the relevant action. </w:t>
+      </w:r>
     </w:p>
     <w:p>
       <w:pPr>
@@ -13889,14 +13872,9 @@
       </w:r>
     </w:p>
     <w:p>
-      <w:pPr>
-        <w:rPr>
-          <w:rFonts w:ascii="Consolas" w:hAnsi="Consolas" w:cs="Consolas"/>
-          <w:color w:val="000000"/>
-          <w:sz w:val="19"/>
-          <w:szCs w:val="19"/>
-        </w:rPr>
-      </w:pPr>
+      <w:r>
+        <w:t>Draws the tank’s sprite, transformed by its global transform, then draws any children of the tank.</w:t>
+      </w:r>
     </w:p>
     <w:p>
       <w:pPr>
@@ -13969,10 +13947,11 @@
     </w:p>
     <w:p>
       <w:r>
-        <w:t>A bullet is created at the end of the tank’s turret, moving away from the tank. It is added to the root of the scene graph.</w:t>
-      </w:r>
-      <w:bookmarkStart w:id="17" w:name="_GoBack"/>
-      <w:bookmarkEnd w:id="17"/>
+        <w:t>A bullet is created at the muzzle</w:t>
+      </w:r>
+      <w:r>
+        <w:t xml:space="preserve"> of the tank’s turret, moving away from the tank. It is added to the root of the scene graph.</w:t>
+      </w:r>
     </w:p>
     <w:p>
       <w:pPr>
@@ -14143,15 +14122,370 @@
       <w:pPr>
         <w:pStyle w:val="Heading1"/>
       </w:pPr>
-      <w:bookmarkStart w:id="18" w:name="_Ref482469232"/>
+      <w:bookmarkStart w:id="17" w:name="_Ref482469232"/>
       <w:r>
         <w:lastRenderedPageBreak/>
         <w:t>Bullet</w:t>
       </w:r>
-      <w:bookmarkEnd w:id="18"/>
-    </w:p>
-    <w:p/>
-    <w:p>
+      <w:bookmarkEnd w:id="17"/>
+    </w:p>
+    <w:p>
+      <w:pPr>
+        <w:autoSpaceDE w:val="0"/>
+        <w:autoSpaceDN w:val="0"/>
+        <w:adjustRightInd w:val="0"/>
+        <w:spacing w:after="0" w:line="240" w:lineRule="auto"/>
+        <w:rPr>
+          <w:rFonts w:ascii="Consolas" w:hAnsi="Consolas" w:cs="Consolas"/>
+          <w:color w:val="000000"/>
+          <w:sz w:val="19"/>
+          <w:szCs w:val="19"/>
+        </w:rPr>
+      </w:pPr>
+      <w:r>
+        <w:rPr>
+          <w:rFonts w:ascii="Consolas" w:hAnsi="Consolas" w:cs="Consolas"/>
+          <w:color w:val="0000FF"/>
+          <w:sz w:val="19"/>
+          <w:szCs w:val="19"/>
+        </w:rPr>
+        <w:t>class</w:t>
+      </w:r>
+      <w:r>
+        <w:rPr>
+          <w:rFonts w:ascii="Consolas" w:hAnsi="Consolas" w:cs="Consolas"/>
+          <w:color w:val="000000"/>
+          <w:sz w:val="19"/>
+          <w:szCs w:val="19"/>
+        </w:rPr>
+        <w:t xml:space="preserve"> </w:t>
+      </w:r>
+      <w:proofErr w:type="gramStart"/>
+      <w:r>
+        <w:rPr>
+          <w:rFonts w:ascii="Consolas" w:hAnsi="Consolas" w:cs="Consolas"/>
+          <w:color w:val="2B91AF"/>
+          <w:sz w:val="19"/>
+          <w:szCs w:val="19"/>
+        </w:rPr>
+        <w:t>Bullet</w:t>
+      </w:r>
+      <w:r>
+        <w:rPr>
+          <w:rFonts w:ascii="Consolas" w:hAnsi="Consolas" w:cs="Consolas"/>
+          <w:color w:val="000000"/>
+          <w:sz w:val="19"/>
+          <w:szCs w:val="19"/>
+        </w:rPr>
+        <w:t xml:space="preserve"> :</w:t>
+      </w:r>
+      <w:proofErr w:type="gramEnd"/>
+      <w:r>
+        <w:rPr>
+          <w:rFonts w:ascii="Consolas" w:hAnsi="Consolas" w:cs="Consolas"/>
+          <w:color w:val="000000"/>
+          <w:sz w:val="19"/>
+          <w:szCs w:val="19"/>
+        </w:rPr>
+        <w:t xml:space="preserve"> </w:t>
+      </w:r>
+      <w:r>
+        <w:rPr>
+          <w:rFonts w:ascii="Consolas" w:hAnsi="Consolas" w:cs="Consolas"/>
+          <w:color w:val="0000FF"/>
+          <w:sz w:val="19"/>
+          <w:szCs w:val="19"/>
+        </w:rPr>
+        <w:t>public</w:t>
+      </w:r>
+      <w:r>
+        <w:rPr>
+          <w:rFonts w:ascii="Consolas" w:hAnsi="Consolas" w:cs="Consolas"/>
+          <w:color w:val="000000"/>
+          <w:sz w:val="19"/>
+          <w:szCs w:val="19"/>
+        </w:rPr>
+        <w:t xml:space="preserve"> </w:t>
+      </w:r>
+      <w:proofErr w:type="spellStart"/>
+      <w:r>
+        <w:rPr>
+          <w:rFonts w:ascii="Consolas" w:hAnsi="Consolas" w:cs="Consolas"/>
+          <w:color w:val="2B91AF"/>
+          <w:sz w:val="19"/>
+          <w:szCs w:val="19"/>
+        </w:rPr>
+        <w:t>SceneObject</w:t>
+      </w:r>
+      <w:proofErr w:type="spellEnd"/>
+    </w:p>
+    <w:p>
+      <w:r>
+        <w:t>A bullet fired by the tank. It moves around the screen, bouncing off walls, until it hits an Obstacle or goes out of bounds, and is then destroyed.</w:t>
+      </w:r>
+    </w:p>
+    <w:p>
+      <w:pPr>
+        <w:pStyle w:val="Heading2"/>
+      </w:pPr>
+      <w:r>
+        <w:t>Member Functions</w:t>
+      </w:r>
+    </w:p>
+    <w:p>
+      <w:pPr>
+        <w:pStyle w:val="Heading3"/>
+      </w:pPr>
+      <w:bookmarkStart w:id="18" w:name="_Ref482469244"/>
+      <w:r>
+        <w:t>Update</w:t>
+      </w:r>
+    </w:p>
+    <w:p>
+      <w:pPr>
+        <w:rPr>
+          <w:rFonts w:ascii="Consolas" w:hAnsi="Consolas" w:cs="Consolas"/>
+          <w:color w:val="000000"/>
+          <w:sz w:val="19"/>
+          <w:szCs w:val="19"/>
+        </w:rPr>
+      </w:pPr>
+      <w:r>
+        <w:rPr>
+          <w:rFonts w:ascii="Consolas" w:hAnsi="Consolas" w:cs="Consolas"/>
+          <w:color w:val="0000FF"/>
+          <w:sz w:val="19"/>
+          <w:szCs w:val="19"/>
+        </w:rPr>
+        <w:t>virtual</w:t>
+      </w:r>
+      <w:r>
+        <w:rPr>
+          <w:rFonts w:ascii="Consolas" w:hAnsi="Consolas" w:cs="Consolas"/>
+          <w:color w:val="000000"/>
+          <w:sz w:val="19"/>
+          <w:szCs w:val="19"/>
+        </w:rPr>
+        <w:t xml:space="preserve"> </w:t>
+      </w:r>
+      <w:r>
+        <w:rPr>
+          <w:rFonts w:ascii="Consolas" w:hAnsi="Consolas" w:cs="Consolas"/>
+          <w:color w:val="0000FF"/>
+          <w:sz w:val="19"/>
+          <w:szCs w:val="19"/>
+        </w:rPr>
+        <w:t>void</w:t>
+      </w:r>
+      <w:r>
+        <w:rPr>
+          <w:rFonts w:ascii="Consolas" w:hAnsi="Consolas" w:cs="Consolas"/>
+          <w:color w:val="000000"/>
+          <w:sz w:val="19"/>
+          <w:szCs w:val="19"/>
+        </w:rPr>
+        <w:t xml:space="preserve"> </w:t>
+      </w:r>
+      <w:proofErr w:type="gramStart"/>
+      <w:r>
+        <w:rPr>
+          <w:rFonts w:ascii="Consolas" w:hAnsi="Consolas" w:cs="Consolas"/>
+          <w:color w:val="000000"/>
+          <w:sz w:val="19"/>
+          <w:szCs w:val="19"/>
+        </w:rPr>
+        <w:t>update(</w:t>
+      </w:r>
+      <w:proofErr w:type="gramEnd"/>
+      <w:r>
+        <w:rPr>
+          <w:rFonts w:ascii="Consolas" w:hAnsi="Consolas" w:cs="Consolas"/>
+          <w:color w:val="0000FF"/>
+          <w:sz w:val="19"/>
+          <w:szCs w:val="19"/>
+        </w:rPr>
+        <w:t>float</w:t>
+      </w:r>
+      <w:r>
+        <w:rPr>
+          <w:rFonts w:ascii="Consolas" w:hAnsi="Consolas" w:cs="Consolas"/>
+          <w:color w:val="000000"/>
+          <w:sz w:val="19"/>
+          <w:szCs w:val="19"/>
+        </w:rPr>
+        <w:t xml:space="preserve"> </w:t>
+      </w:r>
+      <w:proofErr w:type="spellStart"/>
+      <w:r>
+        <w:rPr>
+          <w:rFonts w:ascii="Consolas" w:hAnsi="Consolas" w:cs="Consolas"/>
+          <w:color w:val="808080"/>
+          <w:sz w:val="19"/>
+          <w:szCs w:val="19"/>
+        </w:rPr>
+        <w:t>deltaTime</w:t>
+      </w:r>
+      <w:proofErr w:type="spellEnd"/>
+      <w:r>
+        <w:rPr>
+          <w:rFonts w:ascii="Consolas" w:hAnsi="Consolas" w:cs="Consolas"/>
+          <w:color w:val="000000"/>
+          <w:sz w:val="19"/>
+          <w:szCs w:val="19"/>
+        </w:rPr>
+        <w:t>)</w:t>
+      </w:r>
+    </w:p>
+    <w:p>
+      <w:r>
+        <w:t xml:space="preserve">The bullet moves by its velocity. If it has been flagged as dead, it will call its parent’s </w:t>
+      </w:r>
+      <w:proofErr w:type="spellStart"/>
+      <w:r>
+        <w:t>removeChild</w:t>
+      </w:r>
+      <w:proofErr w:type="spellEnd"/>
+      <w:r>
+        <w:t xml:space="preserve"> method so it will be removed from the scene graph and deleted.</w:t>
+      </w:r>
+    </w:p>
+    <w:p>
+      <w:pPr>
+        <w:pStyle w:val="Heading3"/>
+      </w:pPr>
+      <w:r>
+        <w:t>Draw</w:t>
+      </w:r>
+    </w:p>
+    <w:p>
+      <w:pPr>
+        <w:rPr>
+          <w:rFonts w:ascii="Consolas" w:hAnsi="Consolas" w:cs="Consolas"/>
+          <w:color w:val="000000"/>
+          <w:sz w:val="19"/>
+          <w:szCs w:val="19"/>
+        </w:rPr>
+      </w:pPr>
+      <w:r>
+        <w:rPr>
+          <w:rFonts w:ascii="Consolas" w:hAnsi="Consolas" w:cs="Consolas"/>
+          <w:color w:val="0000FF"/>
+          <w:sz w:val="19"/>
+          <w:szCs w:val="19"/>
+        </w:rPr>
+        <w:t>virtual</w:t>
+      </w:r>
+      <w:r>
+        <w:rPr>
+          <w:rFonts w:ascii="Consolas" w:hAnsi="Consolas" w:cs="Consolas"/>
+          <w:color w:val="000000"/>
+          <w:sz w:val="19"/>
+          <w:szCs w:val="19"/>
+        </w:rPr>
+        <w:t xml:space="preserve"> </w:t>
+      </w:r>
+      <w:r>
+        <w:rPr>
+          <w:rFonts w:ascii="Consolas" w:hAnsi="Consolas" w:cs="Consolas"/>
+          <w:color w:val="0000FF"/>
+          <w:sz w:val="19"/>
+          <w:szCs w:val="19"/>
+        </w:rPr>
+        <w:t>void</w:t>
+      </w:r>
+      <w:r>
+        <w:rPr>
+          <w:rFonts w:ascii="Consolas" w:hAnsi="Consolas" w:cs="Consolas"/>
+          <w:color w:val="000000"/>
+          <w:sz w:val="19"/>
+          <w:szCs w:val="19"/>
+        </w:rPr>
+        <w:t xml:space="preserve"> </w:t>
+      </w:r>
+      <w:proofErr w:type="gramStart"/>
+      <w:r>
+        <w:rPr>
+          <w:rFonts w:ascii="Consolas" w:hAnsi="Consolas" w:cs="Consolas"/>
+          <w:color w:val="000000"/>
+          <w:sz w:val="19"/>
+          <w:szCs w:val="19"/>
+        </w:rPr>
+        <w:t>draw(</w:t>
+      </w:r>
+      <w:proofErr w:type="spellStart"/>
+      <w:proofErr w:type="gramEnd"/>
+      <w:r>
+        <w:rPr>
+          <w:rFonts w:ascii="Consolas" w:hAnsi="Consolas" w:cs="Consolas"/>
+          <w:color w:val="000000"/>
+          <w:sz w:val="19"/>
+          <w:szCs w:val="19"/>
+        </w:rPr>
+        <w:t>aie</w:t>
+      </w:r>
+      <w:proofErr w:type="spellEnd"/>
+      <w:r>
+        <w:rPr>
+          <w:rFonts w:ascii="Consolas" w:hAnsi="Consolas" w:cs="Consolas"/>
+          <w:color w:val="000000"/>
+          <w:sz w:val="19"/>
+          <w:szCs w:val="19"/>
+        </w:rPr>
+        <w:t>::</w:t>
+      </w:r>
+      <w:r>
+        <w:rPr>
+          <w:rFonts w:ascii="Consolas" w:hAnsi="Consolas" w:cs="Consolas"/>
+          <w:color w:val="2B91AF"/>
+          <w:sz w:val="19"/>
+          <w:szCs w:val="19"/>
+        </w:rPr>
+        <w:t>Renderer2D</w:t>
+      </w:r>
+      <w:r>
+        <w:rPr>
+          <w:rFonts w:ascii="Consolas" w:hAnsi="Consolas" w:cs="Consolas"/>
+          <w:color w:val="000000"/>
+          <w:sz w:val="19"/>
+          <w:szCs w:val="19"/>
+        </w:rPr>
+        <w:t xml:space="preserve">* </w:t>
+      </w:r>
+      <w:r>
+        <w:rPr>
+          <w:rFonts w:ascii="Consolas" w:hAnsi="Consolas" w:cs="Consolas"/>
+          <w:color w:val="808080"/>
+          <w:sz w:val="19"/>
+          <w:szCs w:val="19"/>
+        </w:rPr>
+        <w:t>renderer</w:t>
+      </w:r>
+      <w:r>
+        <w:rPr>
+          <w:rFonts w:ascii="Consolas" w:hAnsi="Consolas" w:cs="Consolas"/>
+          <w:color w:val="000000"/>
+          <w:sz w:val="19"/>
+          <w:szCs w:val="19"/>
+        </w:rPr>
+        <w:t>)</w:t>
+      </w:r>
+    </w:p>
+    <w:p>
+      <w:r>
+        <w:t>Draws a white circle at the bullet’s position.</w:t>
+      </w:r>
+      <w:bookmarkStart w:id="19" w:name="_GoBack"/>
+      <w:bookmarkEnd w:id="19"/>
+    </w:p>
+    <w:p>
+      <w:pPr>
+        <w:pStyle w:val="Heading3"/>
+        <w:rPr>
+          <w:sz w:val="36"/>
+          <w:szCs w:val="32"/>
+          <w:u w:val="single"/>
+        </w:rPr>
+      </w:pPr>
       <w:r>
         <w:br w:type="page"/>
       </w:r>
@@ -14160,12 +14494,11 @@
       <w:pPr>
         <w:pStyle w:val="Heading1"/>
       </w:pPr>
-      <w:bookmarkStart w:id="19" w:name="_Ref482469244"/>
       <w:r>
         <w:lastRenderedPageBreak/>
         <w:t>Wall</w:t>
       </w:r>
-      <w:bookmarkEnd w:id="19"/>
+      <w:bookmarkEnd w:id="18"/>
     </w:p>
     <w:p>
       <w:pPr>
@@ -14959,7 +15292,11 @@
       <w:r>
         <w:t>r clipping planes</w:t>
       </w:r>
-    </w:p>
+      <w:r>
+        <w:t>.</w:t>
+      </w:r>
+    </w:p>
+    <w:p/>
     <w:sectPr>
       <w:headerReference w:type="default" r:id="rId7"/>
       <w:pgSz w:w="11906" w:h="16838"/>
@@ -16078,7 +16415,7 @@
 </file>
 
 <file path=customXml/itemProps1.xml><?xml version="1.0" encoding="utf-8"?>
-<ds:datastoreItem xmlns:ds="http://schemas.openxmlformats.org/officeDocument/2006/customXml" ds:itemID="{43353B18-54B0-4CD5-8F3A-03A128ED553F}">
+<ds:datastoreItem xmlns:ds="http://schemas.openxmlformats.org/officeDocument/2006/customXml" ds:itemID="{F42DD5FA-489C-44E9-92D9-691A330177E9}">
   <ds:schemaRefs>
     <ds:schemaRef ds:uri="http://schemas.openxmlformats.org/officeDocument/2006/bibliography"/>
   </ds:schemaRefs>

</xml_diff>